<commit_message>
Final Commit, Added group management
Teachers can manage teaching groups
</commit_message>
<xml_diff>
--- a/ExamWebsite/Documents/Asset Log.docx
+++ b/ExamWebsite/Documents/Asset Log.docx
@@ -91,6 +91,9 @@
           </w:tcPr>
           <w:p>
             <w:r>
+              <w:rPr>
+                <w:noProof/>
+              </w:rPr>
               <w:drawing>
                 <wp:inline distT="0" distB="0" distL="0" distR="0" wp14:anchorId="7DD7BC99" wp14:editId="4D8FF8F5">
                   <wp:extent cx="1294568" cy="1159933"/>
@@ -166,6 +169,9 @@
           </w:tcPr>
           <w:p>
             <w:r>
+              <w:rPr>
+                <w:noProof/>
+              </w:rPr>
               <w:drawing>
                 <wp:inline distT="0" distB="0" distL="0" distR="0" wp14:anchorId="26298346" wp14:editId="54D03C50">
                   <wp:extent cx="1264472" cy="770467"/>
@@ -241,6 +247,9 @@
           </w:tcPr>
           <w:p>
             <w:r>
+              <w:rPr>
+                <w:noProof/>
+              </w:rPr>
               <w:drawing>
                 <wp:inline distT="0" distB="0" distL="0" distR="0" wp14:anchorId="19685275" wp14:editId="52300AC6">
                   <wp:extent cx="1445895" cy="693420"/>
@@ -319,6 +328,9 @@
           </w:tcPr>
           <w:p>
             <w:r>
+              <w:rPr>
+                <w:noProof/>
+              </w:rPr>
               <w:drawing>
                 <wp:inline distT="0" distB="0" distL="0" distR="0" wp14:anchorId="2B3B043D" wp14:editId="121E6AF6">
                   <wp:extent cx="1445895" cy="1029970"/>
@@ -394,6 +406,9 @@
           </w:tcPr>
           <w:p>
             <w:r>
+              <w:rPr>
+                <w:noProof/>
+              </w:rPr>
               <w:drawing>
                 <wp:inline distT="0" distB="0" distL="0" distR="0" wp14:anchorId="4DEB392B" wp14:editId="53FD0D92">
                   <wp:extent cx="1445895" cy="1130935"/>
@@ -457,25 +472,7 @@
                 <w:rPr>
                   <w:rStyle w:val="Hyperlink"/>
                 </w:rPr>
-                <w:t>https:</w:t>
-              </w:r>
-              <w:r>
-                <w:rPr>
-                  <w:rStyle w:val="Hyperlink"/>
-                </w:rPr>
-                <w:t>/</w:t>
-              </w:r>
-              <w:r>
-                <w:rPr>
-                  <w:rStyle w:val="Hyperlink"/>
-                </w:rPr>
-                <w:t>/icons.getbootstrap.com/icons/</w:t>
-              </w:r>
-              <w:r>
-                <w:rPr>
-                  <w:rStyle w:val="Hyperlink"/>
-                </w:rPr>
-                <w:t>envelope/</w:t>
+                <w:t>https://icons.getbootstrap.com/icons/envelope/</w:t>
               </w:r>
             </w:hyperlink>
           </w:p>
@@ -494,6 +491,9 @@
           </w:tcPr>
           <w:p>
             <w:r>
+              <w:rPr>
+                <w:noProof/>
+              </w:rPr>
               <w:lastRenderedPageBreak/>
               <w:drawing>
                 <wp:inline distT="0" distB="0" distL="0" distR="0" wp14:anchorId="002F9D6F" wp14:editId="3DB76E16">
@@ -570,6 +570,9 @@
           </w:tcPr>
           <w:p>
             <w:r>
+              <w:rPr>
+                <w:noProof/>
+              </w:rPr>
               <w:drawing>
                 <wp:inline distT="0" distB="0" distL="0" distR="0" wp14:anchorId="31A6CCBE" wp14:editId="67095FBA">
                   <wp:extent cx="1445895" cy="1297305"/>
@@ -645,6 +648,9 @@
           </w:tcPr>
           <w:p>
             <w:r>
+              <w:rPr>
+                <w:noProof/>
+              </w:rPr>
               <w:drawing>
                 <wp:inline distT="0" distB="0" distL="0" distR="0" wp14:anchorId="106715B9" wp14:editId="5DB91A92">
                   <wp:extent cx="1445895" cy="1313180"/>
@@ -689,15 +695,7 @@
           </w:tcPr>
           <w:p>
             <w:r>
-              <w:t xml:space="preserve">This icon makes it obvious that the user is entering a date. As this is a </w:t>
-            </w:r>
-            <w:proofErr w:type="gramStart"/>
-            <w:r>
-              <w:t>sign up</w:t>
-            </w:r>
-            <w:proofErr w:type="gramEnd"/>
-            <w:r>
-              <w:t xml:space="preserve"> form, this would most likely be their date of birth</w:t>
+              <w:t>This icon makes it obvious that the user is entering a date. As this is a sign up form, this would most likely be their date of birth</w:t>
             </w:r>
           </w:p>
         </w:tc>
@@ -847,15 +845,7 @@
           </w:tcPr>
           <w:p>
             <w:r>
-              <w:t xml:space="preserve">jQuery is very </w:t>
-            </w:r>
-            <w:proofErr w:type="gramStart"/>
-            <w:r>
-              <w:t>powerful</w:t>
-            </w:r>
-            <w:proofErr w:type="gramEnd"/>
-            <w:r>
-              <w:t xml:space="preserve"> and I have used it for many different things in this project, notably: page transitions and the AJAX task system.</w:t>
+              <w:t>jQuery is very powerful and I have used it for many different things in this project, notably: page transitions and the AJAX task system.</w:t>
             </w:r>
           </w:p>
         </w:tc>
@@ -935,12 +925,26 @@
           <w:tcPr>
             <w:tcW w:w="3005" w:type="dxa"/>
           </w:tcPr>
-          <w:p/>
+          <w:p>
+            <w:r>
+              <w:t>Sites like Stack Overflow are useful when fixing bugs or finding different ways of fixing problems based on how other people have approached them.</w:t>
+            </w:r>
+          </w:p>
         </w:tc>
         <w:tc>
           <w:tcPr>
             <w:tcW w:w="3006" w:type="dxa"/>
           </w:tcPr>
+          <w:p>
+            <w:hyperlink r:id="rId23" w:history="1">
+              <w:r>
+                <w:rPr>
+                  <w:rStyle w:val="Hyperlink"/>
+                </w:rPr>
+                <w:t>https://stackoverflow.com/</w:t>
+              </w:r>
+            </w:hyperlink>
+          </w:p>
           <w:p/>
         </w:tc>
       </w:tr>

</xml_diff>